<commit_message>
instance doc using saxon dependency
</commit_message>
<xml_diff>
--- a/Report_gen/src/main/java/project/report_gen/TEMPLATE_DOCX.docx
+++ b/Report_gen/src/main/java/project/report_gen/TEMPLATE_DOCX.docx
@@ -19,46 +19,175 @@
         </w:rPr>
       </w:pPr>
       <w:r>
-        <w:t xml:space="preserve">VALIDATION OF </w:t>
-      </w:r>
-      <w:r>
-        <w:rPr>
-          <w:b/>
-          <w:bCs/>
-          <w:i/>
-          <w:iCs/>
-        </w:rPr>
-        <w:t>PRODUCT_A</w:t>
-      </w:r>
-      <w:r>
-        <w:t xml:space="preserve"> TOOL </w:t>
-      </w:r>
-      <w:r>
-        <w:rPr>
-          <w:b/>
-          <w:bCs/>
-          <w:i/>
-          <w:iCs/>
-        </w:rPr>
-        <w:t>#1234</w:t>
-      </w:r>
+        <w:t>VALIDATION OF</w:t>
+      </w:r>
+      <w:r>
+        <w:t xml:space="preserve"> </w:t>
+      </w:r>
+      <w:sdt>
+        <w:sdtPr>
+          <w:alias w:val="PRODUCT_ID"/>
+          <w:tag w:val="PRODUCT"/>
+          <w:id w:val="51048574"/>
+          <w:placeholder>
+            <w:docPart w:val="406E5FC74C16447E9F1CAE27B15B6D7E"/>
+          </w:placeholder>
+          <w:showingPlcHdr/>
+          <w15:appearance w15:val="tags"/>
+        </w:sdtPr>
+        <w:sdtContent>
+          <w:r>
+            <w:t>Product #ID</w:t>
+          </w:r>
+        </w:sdtContent>
+      </w:sdt>
+      <w:r>
+        <w:t xml:space="preserve"> in </w:t>
+      </w:r>
+      <w:r>
+        <w:t xml:space="preserve">TOOL </w:t>
+      </w:r>
+      <w:sdt>
+        <w:sdtPr>
+          <w:alias w:val="TOOL_ID"/>
+          <w:tag w:val="TOOLING"/>
+          <w:id w:val="-1327050711"/>
+          <w:placeholder>
+            <w:docPart w:val="4AD948A928C549D29E130F7DA5C77EF4"/>
+          </w:placeholder>
+          <w:showingPlcHdr/>
+          <w15:appearance w15:val="tags"/>
+        </w:sdtPr>
+        <w:sdtContent>
+          <w:r>
+            <w:t>123</w:t>
+          </w:r>
+        </w:sdtContent>
+      </w:sdt>
       <w:r>
         <w:t xml:space="preserve"> IN MOULDING CELL </w:t>
       </w:r>
-      <w:r>
-        <w:rPr>
-          <w:b/>
-          <w:bCs/>
-          <w:i/>
-          <w:iCs/>
-        </w:rPr>
-        <w:t>AB</w:t>
-      </w:r>
+      <w:sdt>
+        <w:sdtPr>
+          <w:alias w:val="PRODUCT_CELL"/>
+          <w:tag w:val="PRODUCT"/>
+          <w:id w:val="-1853950707"/>
+          <w:placeholder>
+            <w:docPart w:val="79EFDD606FD54C0299D7E588DC91D7D5"/>
+          </w:placeholder>
+          <w:showingPlcHdr/>
+        </w:sdtPr>
+        <w:sdtContent>
+          <w:r>
+            <w:t>Product cell</w:t>
+          </w:r>
+        </w:sdtContent>
+      </w:sdt>
     </w:p>
     <w:p/>
     <w:p>
       <w:r>
-        <w:t>This is a Validation Plan that stipulates the pre-agreed requirements to validate PRODUCT_A TOOL #1234 IN MOULDING CELL AB. Such that TOOL #1234 IN MOULDING CELL AB can con</w:t>
+        <w:t xml:space="preserve">This is a Validation Plan that stipulates the pre-agreed requirements to validate </w:t>
+      </w:r>
+      <w:sdt>
+        <w:sdtPr>
+          <w:id w:val="484285624"/>
+          <w:placeholder>
+            <w:docPart w:val="91C30DAD9F694DBFA5F24DC2F6140491"/>
+          </w:placeholder>
+          <w:showingPlcHdr/>
+        </w:sdtPr>
+        <w:sdtContent>
+          <w:r>
+            <w:t>Product cat#</w:t>
+          </w:r>
+        </w:sdtContent>
+      </w:sdt>
+      <w:r>
+        <w:t xml:space="preserve"> </w:t>
+      </w:r>
+      <w:r>
+        <w:t xml:space="preserve">TOOL </w:t>
+      </w:r>
+      <w:sdt>
+        <w:sdtPr>
+          <w:id w:val="1629359009"/>
+          <w:placeholder>
+            <w:docPart w:val="C5D9B19CE7C24C1B84A38E7C4CC223D4"/>
+          </w:placeholder>
+          <w:showingPlcHdr/>
+        </w:sdtPr>
+        <w:sdtContent>
+          <w:r>
+            <w:t>Tool #ID</w:t>
+          </w:r>
+        </w:sdtContent>
+      </w:sdt>
+      <w:r>
+        <w:t xml:space="preserve"> IN MOULDING CELL </w:t>
+      </w:r>
+      <w:sdt>
+        <w:sdtPr>
+          <w:id w:val="2055421733"/>
+          <w:placeholder>
+            <w:docPart w:val="C5D9B19CE7C24C1B84A38E7C4CC223D4"/>
+          </w:placeholder>
+          <w:showingPlcHdr/>
+        </w:sdtPr>
+        <w:sdtContent>
+          <w:r>
+            <w:t>Tool #ID</w:t>
+          </w:r>
+        </w:sdtContent>
+      </w:sdt>
+      <w:r>
+        <w:t xml:space="preserve">. Such that </w:t>
+      </w:r>
+      <w:r>
+        <w:t xml:space="preserve">TOOL </w:t>
+      </w:r>
+      <w:sdt>
+        <w:sdtPr>
+          <w:id w:val="2112168550"/>
+          <w:placeholder>
+            <w:docPart w:val="14631CBB8D224C8A91047FAD0D1F4AAD"/>
+          </w:placeholder>
+          <w:showingPlcHdr/>
+        </w:sdtPr>
+        <w:sdtContent>
+          <w:r>
+            <w:t>Tool #ID</w:t>
+          </w:r>
+        </w:sdtContent>
+      </w:sdt>
+      <w:r>
+        <w:t xml:space="preserve"> </w:t>
+      </w:r>
+      <w:r>
+        <w:t xml:space="preserve">IN MOULDING CELL </w:t>
+      </w:r>
+      <w:r>
+        <w:t xml:space="preserve">IN MOULDING CELL </w:t>
+      </w:r>
+      <w:sdt>
+        <w:sdtPr>
+          <w:id w:val="1362171891"/>
+          <w:placeholder>
+            <w:docPart w:val="D8AF0A4FF8A44E9BA310ABBCC0EB551F"/>
+          </w:placeholder>
+          <w:showingPlcHdr/>
+        </w:sdtPr>
+        <w:sdtContent>
+          <w:r>
+            <w:t>Product cell</w:t>
+          </w:r>
+        </w:sdtContent>
+      </w:sdt>
+      <w:r>
+        <w:t xml:space="preserve"> </w:t>
+      </w:r>
+      <w:r>
+        <w:t>can con</w:t>
       </w:r>
       <w:r>
         <w:t>sistency</w:t>
@@ -66,8 +195,25 @@
       <w:r>
         <w:t xml:space="preserve"> produce </w:t>
       </w:r>
-      <w:r>
-        <w:t xml:space="preserve">PRODUCT_A that meets the requirements of specification </w:t>
+      <w:sdt>
+        <w:sdtPr>
+          <w:id w:val="1745601245"/>
+          <w:placeholder>
+            <w:docPart w:val="38271238DEF4453ABC6B1879F1961F15"/>
+          </w:placeholder>
+          <w:showingPlcHdr/>
+        </w:sdtPr>
+        <w:sdtContent>
+          <w:r>
+            <w:t>Product cat#</w:t>
+          </w:r>
+        </w:sdtContent>
+      </w:sdt>
+      <w:r>
+        <w:t xml:space="preserve"> </w:t>
+      </w:r>
+      <w:r>
+        <w:t xml:space="preserve">that meets the requirements of specification </w:t>
       </w:r>
       <w:r>
         <w:rPr>
@@ -103,7 +249,21 @@
         <w:rPr>
           <w:color w:val="0070C0"/>
         </w:rPr>
-        <w:t xml:space="preserve">Generic text.. </w:t>
+        <w:t xml:space="preserve">Generic </w:t>
+      </w:r>
+      <w:proofErr w:type="gramStart"/>
+      <w:r>
+        <w:rPr>
+          <w:color w:val="0070C0"/>
+        </w:rPr>
+        <w:t>text..</w:t>
+      </w:r>
+      <w:proofErr w:type="gramEnd"/>
+      <w:r>
+        <w:rPr>
+          <w:color w:val="0070C0"/>
+        </w:rPr>
+        <w:t xml:space="preserve"> </w:t>
       </w:r>
     </w:p>
     <w:p>
@@ -116,7 +276,21 @@
         <w:rPr>
           <w:color w:val="0070C0"/>
         </w:rPr>
-        <w:t xml:space="preserve">Generic text.. </w:t>
+        <w:t xml:space="preserve">Generic </w:t>
+      </w:r>
+      <w:proofErr w:type="gramStart"/>
+      <w:r>
+        <w:rPr>
+          <w:color w:val="0070C0"/>
+        </w:rPr>
+        <w:t>text..</w:t>
+      </w:r>
+      <w:proofErr w:type="gramEnd"/>
+      <w:r>
+        <w:rPr>
+          <w:color w:val="0070C0"/>
+        </w:rPr>
+        <w:t xml:space="preserve"> </w:t>
       </w:r>
     </w:p>
     <w:p>
@@ -129,7 +303,21 @@
         <w:rPr>
           <w:color w:val="0070C0"/>
         </w:rPr>
-        <w:t xml:space="preserve">Generic text.. </w:t>
+        <w:t xml:space="preserve">Generic </w:t>
+      </w:r>
+      <w:proofErr w:type="gramStart"/>
+      <w:r>
+        <w:rPr>
+          <w:color w:val="0070C0"/>
+        </w:rPr>
+        <w:t>text..</w:t>
+      </w:r>
+      <w:proofErr w:type="gramEnd"/>
+      <w:r>
+        <w:rPr>
+          <w:color w:val="0070C0"/>
+        </w:rPr>
+        <w:t xml:space="preserve"> </w:t>
       </w:r>
     </w:p>
     <w:p>
@@ -140,6 +328,72 @@
         <w:t xml:space="preserve"> elements of the process that are within scope of this validation;</w:t>
       </w:r>
     </w:p>
+    <w:sdt>
+      <w:sdtPr>
+        <w:alias w:val="layout"/>
+        <w:tag w:val="flowchart"/>
+        <w:id w:val="-1147967891"/>
+        <w:showingPlcHdr/>
+        <w:picture/>
+      </w:sdtPr>
+      <w:sdtContent>
+        <w:p>
+          <w:r>
+            <w:rPr>
+              <w:noProof/>
+            </w:rPr>
+            <w:drawing>
+              <wp:inline distT="0" distB="0" distL="0" distR="0" wp14:anchorId="321084B7" wp14:editId="479A9222">
+                <wp:extent cx="1905000" cy="1905000"/>
+                <wp:effectExtent l="0" t="0" r="0" b="0"/>
+                <wp:docPr id="2" name="Picture 2"/>
+                <wp:cNvGraphicFramePr>
+                  <a:graphicFrameLocks xmlns:a="http://schemas.openxmlformats.org/drawingml/2006/main" noChangeAspect="1"/>
+                </wp:cNvGraphicFramePr>
+                <a:graphic xmlns:a="http://schemas.openxmlformats.org/drawingml/2006/main">
+                  <a:graphicData uri="http://schemas.openxmlformats.org/drawingml/2006/picture">
+                    <pic:pic xmlns:pic="http://schemas.openxmlformats.org/drawingml/2006/picture">
+                      <pic:nvPicPr>
+                        <pic:cNvPr id="0" name="Picture 2"/>
+                        <pic:cNvPicPr>
+                          <a:picLocks noChangeAspect="1" noChangeArrowheads="1"/>
+                        </pic:cNvPicPr>
+                      </pic:nvPicPr>
+                      <pic:blipFill>
+                        <a:blip r:embed="rId10">
+                          <a:extLst>
+                            <a:ext uri="{28A0092B-C50C-407E-A947-70E740481C1C}">
+                              <a14:useLocalDpi xmlns:a14="http://schemas.microsoft.com/office/drawing/2010/main" val="0"/>
+                            </a:ext>
+                          </a:extLst>
+                        </a:blip>
+                        <a:srcRect/>
+                        <a:stretch>
+                          <a:fillRect/>
+                        </a:stretch>
+                      </pic:blipFill>
+                      <pic:spPr bwMode="auto">
+                        <a:xfrm>
+                          <a:off x="0" y="0"/>
+                          <a:ext cx="1905000" cy="1905000"/>
+                        </a:xfrm>
+                        <a:prstGeom prst="rect">
+                          <a:avLst/>
+                        </a:prstGeom>
+                        <a:noFill/>
+                        <a:ln>
+                          <a:noFill/>
+                        </a:ln>
+                      </pic:spPr>
+                    </pic:pic>
+                  </a:graphicData>
+                </a:graphic>
+              </wp:inline>
+            </w:drawing>
+          </w:r>
+        </w:p>
+      </w:sdtContent>
+    </w:sdt>
     <w:p>
       <w:r>
         <w:object w:dxaOrig="2830" w:dyaOrig="2830" w14:anchorId="1680A28A">
@@ -162,10 +416,10 @@
             <v:path o:extrusionok="f" gradientshapeok="t" o:connecttype="rect"/>
             <o:lock v:ext="edit" aspectratio="t"/>
           </v:shapetype>
-          <v:shape id="_x0000_i1025" type="#_x0000_t75" style="width:261.5pt;height:261.5pt" o:ole="">
-            <v:imagedata r:id="rId5" o:title=""/>
+          <v:shape id="_x0000_i1025" type="#_x0000_t75" style="width:261.75pt;height:261.75pt" o:ole="">
+            <v:imagedata r:id="rId11" o:title=""/>
           </v:shape>
-          <o:OLEObject Type="Embed" ProgID="PBrush" ShapeID="_x0000_i1025" DrawAspect="Content" ObjectID="_1720005596" r:id="rId6"/>
+          <o:OLEObject Type="Embed" ProgID="PBrush" ShapeID="_x0000_i1025" DrawAspect="Content" ObjectID="_1720864321" r:id="rId12"/>
         </w:object>
       </w:r>
     </w:p>
@@ -1697,6 +1951,768 @@
 </w:styles>
 </file>
 
+<file path=word/glossary/document.xml><?xml version="1.0" encoding="utf-8"?>
+<w:glossaryDocument xmlns:wpc="http://schemas.microsoft.com/office/word/2010/wordprocessingCanvas" xmlns:cx="http://schemas.microsoft.com/office/drawing/2014/chartex" xmlns:cx1="http://schemas.microsoft.com/office/drawing/2015/9/8/chartex" xmlns:cx2="http://schemas.microsoft.com/office/drawing/2015/10/21/chartex" xmlns:cx3="http://schemas.microsoft.com/office/drawing/2016/5/9/chartex" xmlns:cx4="http://schemas.microsoft.com/office/drawing/2016/5/10/chartex" xmlns:cx5="http://schemas.microsoft.com/office/drawing/2016/5/11/chartex" xmlns:cx6="http://schemas.microsoft.com/office/drawing/2016/5/12/chartex" xmlns:cx7="http://schemas.microsoft.com/office/drawing/2016/5/13/chartex" xmlns:cx8="http://schemas.microsoft.com/office/drawing/2016/5/14/chartex" xmlns:mc="http://schemas.openxmlformats.org/markup-compatibility/2006" xmlns:aink="http://schemas.microsoft.com/office/drawing/2016/ink" xmlns:am3d="http://schemas.microsoft.com/office/drawing/2017/model3d" xmlns:o="urn:schemas-microsoft-com:office:office" xmlns:oel="http://schemas.microsoft.com/office/2019/extlst" xmlns:r="http://schemas.openxmlformats.org/officeDocument/2006/relationships" xmlns:m="http://schemas.openxmlformats.org/officeDocument/2006/math" xmlns:v="urn:schemas-microsoft-com:vml" xmlns:wp14="http://schemas.microsoft.com/office/word/2010/wordprocessingDrawing" xmlns:wp="http://schemas.openxmlformats.org/drawingml/2006/wordprocessingDrawing" xmlns:w10="urn:schemas-microsoft-com:office:word" xmlns:w="http://schemas.openxmlformats.org/wordprocessingml/2006/main" xmlns:w14="http://schemas.microsoft.com/office/word/2010/wordml" xmlns:w15="http://schemas.microsoft.com/office/word/2012/wordml" xmlns:w16cex="http://schemas.microsoft.com/office/word/2018/wordml/cex" xmlns:w16cid="http://schemas.microsoft.com/office/word/2016/wordml/cid" xmlns:w16="http://schemas.microsoft.com/office/word/2018/wordml" xmlns:w16sdtdh="http://schemas.microsoft.com/office/word/2020/wordml/sdtdatahash" xmlns:w16se="http://schemas.microsoft.com/office/word/2015/wordml/symex" xmlns:wpg="http://schemas.microsoft.com/office/word/2010/wordprocessingGroup" xmlns:wpi="http://schemas.microsoft.com/office/word/2010/wordprocessingInk" xmlns:wne="http://schemas.microsoft.com/office/word/2006/wordml" xmlns:wps="http://schemas.microsoft.com/office/word/2010/wordprocessingShape" mc:Ignorable="w14 w15 w16se w16cid w16 w16cex w16sdtdh wp14">
+  <w:docParts>
+    <w:docPart>
+      <w:docPartPr>
+        <w:name w:val="91C30DAD9F694DBFA5F24DC2F6140491"/>
+        <w:category>
+          <w:name w:val="General"/>
+          <w:gallery w:val="placeholder"/>
+        </w:category>
+        <w:types>
+          <w:type w:val="bbPlcHdr"/>
+        </w:types>
+        <w:behaviors>
+          <w:behavior w:val="content"/>
+        </w:behaviors>
+        <w:guid w:val="{F7CEAA26-EE93-4EFB-B802-D18800793D2C}"/>
+      </w:docPartPr>
+      <w:docPartBody>
+        <w:p>
+          <w:pPr>
+            <w:pStyle w:val="91C30DAD9F694DBFA5F24DC2F6140491"/>
+          </w:pPr>
+          <w:r>
+            <w:t>Product cat#</w:t>
+          </w:r>
+        </w:p>
+      </w:docPartBody>
+    </w:docPart>
+    <w:docPart>
+      <w:docPartPr>
+        <w:name w:val="C5D9B19CE7C24C1B84A38E7C4CC223D4"/>
+        <w:category>
+          <w:name w:val="General"/>
+          <w:gallery w:val="placeholder"/>
+        </w:category>
+        <w:types>
+          <w:type w:val="bbPlcHdr"/>
+        </w:types>
+        <w:behaviors>
+          <w:behavior w:val="content"/>
+        </w:behaviors>
+        <w:guid w:val="{DAB5DD91-F31B-4B6D-B959-3882F8878E3E}"/>
+      </w:docPartPr>
+      <w:docPartBody>
+        <w:p>
+          <w:pPr>
+            <w:pStyle w:val="C5D9B19CE7C24C1B84A38E7C4CC223D4"/>
+          </w:pPr>
+          <w:r>
+            <w:t>Tool #ID</w:t>
+          </w:r>
+        </w:p>
+      </w:docPartBody>
+    </w:docPart>
+    <w:docPart>
+      <w:docPartPr>
+        <w:name w:val="14631CBB8D224C8A91047FAD0D1F4AAD"/>
+        <w:category>
+          <w:name w:val="General"/>
+          <w:gallery w:val="placeholder"/>
+        </w:category>
+        <w:types>
+          <w:type w:val="bbPlcHdr"/>
+        </w:types>
+        <w:behaviors>
+          <w:behavior w:val="content"/>
+        </w:behaviors>
+        <w:guid w:val="{06EA637B-23D3-4979-B0EA-9365A8E39093}"/>
+      </w:docPartPr>
+      <w:docPartBody>
+        <w:p>
+          <w:pPr>
+            <w:pStyle w:val="14631CBB8D224C8A91047FAD0D1F4AAD"/>
+          </w:pPr>
+          <w:r>
+            <w:t>Tool #ID</w:t>
+          </w:r>
+        </w:p>
+      </w:docPartBody>
+    </w:docPart>
+    <w:docPart>
+      <w:docPartPr>
+        <w:name w:val="D8AF0A4FF8A44E9BA310ABBCC0EB551F"/>
+        <w:category>
+          <w:name w:val="General"/>
+          <w:gallery w:val="placeholder"/>
+        </w:category>
+        <w:types>
+          <w:type w:val="bbPlcHdr"/>
+        </w:types>
+        <w:behaviors>
+          <w:behavior w:val="content"/>
+        </w:behaviors>
+        <w:guid w:val="{10F72807-6ECE-4980-972A-74CCF20E1493}"/>
+      </w:docPartPr>
+      <w:docPartBody>
+        <w:p>
+          <w:pPr>
+            <w:pStyle w:val="D8AF0A4FF8A44E9BA310ABBCC0EB551F"/>
+          </w:pPr>
+          <w:r>
+            <w:t>Product cell</w:t>
+          </w:r>
+        </w:p>
+      </w:docPartBody>
+    </w:docPart>
+    <w:docPart>
+      <w:docPartPr>
+        <w:name w:val="38271238DEF4453ABC6B1879F1961F15"/>
+        <w:category>
+          <w:name w:val="General"/>
+          <w:gallery w:val="placeholder"/>
+        </w:category>
+        <w:types>
+          <w:type w:val="bbPlcHdr"/>
+        </w:types>
+        <w:behaviors>
+          <w:behavior w:val="content"/>
+        </w:behaviors>
+        <w:guid w:val="{3D4D6FFE-CE13-4B89-BF7C-B8A50DEF7F76}"/>
+      </w:docPartPr>
+      <w:docPartBody>
+        <w:p>
+          <w:pPr>
+            <w:pStyle w:val="38271238DEF4453ABC6B1879F1961F15"/>
+          </w:pPr>
+          <w:r>
+            <w:t>Product cat#</w:t>
+          </w:r>
+        </w:p>
+      </w:docPartBody>
+    </w:docPart>
+    <w:docPart>
+      <w:docPartPr>
+        <w:name w:val="4AD948A928C549D29E130F7DA5C77EF4"/>
+        <w:category>
+          <w:name w:val="General"/>
+          <w:gallery w:val="placeholder"/>
+        </w:category>
+        <w:types>
+          <w:type w:val="bbPlcHdr"/>
+        </w:types>
+        <w:behaviors>
+          <w:behavior w:val="content"/>
+        </w:behaviors>
+        <w:guid w:val="{D28DE5E0-00E9-4A3D-B4EF-91516DEE21D4}"/>
+      </w:docPartPr>
+      <w:docPartBody>
+        <w:p>
+          <w:r>
+            <w:t>123</w:t>
+          </w:r>
+        </w:p>
+      </w:docPartBody>
+    </w:docPart>
+    <w:docPart>
+      <w:docPartPr>
+        <w:name w:val="79EFDD606FD54C0299D7E588DC91D7D5"/>
+        <w:category>
+          <w:name w:val="General"/>
+          <w:gallery w:val="placeholder"/>
+        </w:category>
+        <w:types>
+          <w:type w:val="bbPlcHdr"/>
+        </w:types>
+        <w:behaviors>
+          <w:behavior w:val="content"/>
+        </w:behaviors>
+        <w:guid w:val="{F4D5C4B5-140B-46A7-8C90-1045A8413B33}"/>
+      </w:docPartPr>
+      <w:docPartBody>
+        <w:p>
+          <w:r>
+            <w:t>Product cell</w:t>
+          </w:r>
+        </w:p>
+      </w:docPartBody>
+    </w:docPart>
+    <w:docPart>
+      <w:docPartPr>
+        <w:name w:val="406E5FC74C16447E9F1CAE27B15B6D7E"/>
+        <w:category>
+          <w:name w:val="General"/>
+          <w:gallery w:val="placeholder"/>
+        </w:category>
+        <w:types>
+          <w:type w:val="bbPlcHdr"/>
+        </w:types>
+        <w:behaviors>
+          <w:behavior w:val="content"/>
+        </w:behaviors>
+        <w:guid w:val="{BC37657C-7309-4415-94A5-9B5E12C02D9C}"/>
+      </w:docPartPr>
+      <w:docPartBody>
+        <w:p>
+          <w:r>
+            <w:t>Product #ID</w:t>
+          </w:r>
+        </w:p>
+      </w:docPartBody>
+    </w:docPart>
+  </w:docParts>
+</w:glossaryDocument>
+</file>
+
+<file path=word/glossary/fontTable.xml><?xml version="1.0" encoding="utf-8"?>
+<w:fonts xmlns:mc="http://schemas.openxmlformats.org/markup-compatibility/2006" xmlns:r="http://schemas.openxmlformats.org/officeDocument/2006/relationships" xmlns:w="http://schemas.openxmlformats.org/wordprocessingml/2006/main" xmlns:w14="http://schemas.microsoft.com/office/word/2010/wordml" xmlns:w15="http://schemas.microsoft.com/office/word/2012/wordml" xmlns:w16cex="http://schemas.microsoft.com/office/word/2018/wordml/cex" xmlns:w16cid="http://schemas.microsoft.com/office/word/2016/wordml/cid" xmlns:w16="http://schemas.microsoft.com/office/word/2018/wordml" xmlns:w16sdtdh="http://schemas.microsoft.com/office/word/2020/wordml/sdtdatahash" xmlns:w16se="http://schemas.microsoft.com/office/word/2015/wordml/symex" mc:Ignorable="w14 w15 w16se w16cid w16 w16cex w16sdtdh">
+  <w:font w:name="Calibri">
+    <w:panose1 w:val="020F0502020204030204"/>
+    <w:charset w:val="00"/>
+    <w:family w:val="swiss"/>
+    <w:pitch w:val="variable"/>
+    <w:sig w:usb0="E4002EFF" w:usb1="C000247B" w:usb2="00000009" w:usb3="00000000" w:csb0="000001FF" w:csb1="00000000"/>
+  </w:font>
+  <w:font w:name="Yu Mincho">
+    <w:altName w:val="游明朝"/>
+    <w:charset w:val="80"/>
+    <w:family w:val="roman"/>
+    <w:pitch w:val="variable"/>
+    <w:sig w:usb0="800002E7" w:usb1="2AC7FCFF" w:usb2="00000012" w:usb3="00000000" w:csb0="0002009F" w:csb1="00000000"/>
+  </w:font>
+  <w:font w:name="Times New Roman">
+    <w:panose1 w:val="02020603050405020304"/>
+    <w:charset w:val="00"/>
+    <w:family w:val="roman"/>
+    <w:pitch w:val="variable"/>
+    <w:sig w:usb0="E0002EFF" w:usb1="C000785B" w:usb2="00000009" w:usb3="00000000" w:csb0="000001FF" w:csb1="00000000"/>
+  </w:font>
+  <w:font w:name="Calibri Light">
+    <w:panose1 w:val="020F0302020204030204"/>
+    <w:charset w:val="00"/>
+    <w:family w:val="swiss"/>
+    <w:pitch w:val="variable"/>
+    <w:sig w:usb0="E4002EFF" w:usb1="C000247B" w:usb2="00000009" w:usb3="00000000" w:csb0="000001FF" w:csb1="00000000"/>
+  </w:font>
+  <w:font w:name="Yu Gothic Light">
+    <w:altName w:val="游ゴシック Light"/>
+    <w:panose1 w:val="020B0300000000000000"/>
+    <w:charset w:val="80"/>
+    <w:family w:val="swiss"/>
+    <w:pitch w:val="variable"/>
+    <w:sig w:usb0="E00002FF" w:usb1="2AC7FDFF" w:usb2="00000016" w:usb3="00000000" w:csb0="0002009F" w:csb1="00000000"/>
+  </w:font>
+  <w:font w:name="Segoe UI">
+    <w:panose1 w:val="020B0502040204020203"/>
+    <w:charset w:val="00"/>
+    <w:family w:val="swiss"/>
+    <w:pitch w:val="variable"/>
+    <w:sig w:usb0="E4002EFF" w:usb1="C000E47F" w:usb2="00000009" w:usb3="00000000" w:csb0="000001FF" w:csb1="00000000"/>
+  </w:font>
+</w:fonts>
+</file>
+
+<file path=word/glossary/settings.xml><?xml version="1.0" encoding="utf-8"?>
+<w:settings xmlns:mc="http://schemas.openxmlformats.org/markup-compatibility/2006" xmlns:o="urn:schemas-microsoft-com:office:office" xmlns:r="http://schemas.openxmlformats.org/officeDocument/2006/relationships" xmlns:m="http://schemas.openxmlformats.org/officeDocument/2006/math" xmlns:v="urn:schemas-microsoft-com:vml" xmlns:w10="urn:schemas-microsoft-com:office:word" xmlns:w="http://schemas.openxmlformats.org/wordprocessingml/2006/main" xmlns:w14="http://schemas.microsoft.com/office/word/2010/wordml" xmlns:w15="http://schemas.microsoft.com/office/word/2012/wordml" xmlns:w16cex="http://schemas.microsoft.com/office/word/2018/wordml/cex" xmlns:w16cid="http://schemas.microsoft.com/office/word/2016/wordml/cid" xmlns:w16="http://schemas.microsoft.com/office/word/2018/wordml" xmlns:w16sdtdh="http://schemas.microsoft.com/office/word/2020/wordml/sdtdatahash" xmlns:w16se="http://schemas.microsoft.com/office/word/2015/wordml/symex" xmlns:sl="http://schemas.openxmlformats.org/schemaLibrary/2006/main" mc:Ignorable="w14 w15 w16se w16cid w16 w16cex w16sdtdh">
+  <w:view w:val="normal"/>
+  <w:defaultTabStop w:val="720"/>
+  <w:characterSpacingControl w:val="doNotCompress"/>
+  <w:compat>
+    <w:useFELayout/>
+    <w:compatSetting w:name="compatibilityMode" w:uri="http://schemas.microsoft.com/office/word" w:val="15"/>
+    <w:compatSetting w:name="overrideTableStyleFontSizeAndJustification" w:uri="http://schemas.microsoft.com/office/word" w:val="1"/>
+    <w:compatSetting w:name="enableOpenTypeFeatures" w:uri="http://schemas.microsoft.com/office/word" w:val="1"/>
+    <w:compatSetting w:name="doNotFlipMirrorIndents" w:uri="http://schemas.microsoft.com/office/word" w:val="1"/>
+    <w:compatSetting w:name="differentiateMultirowTableHeaders" w:uri="http://schemas.microsoft.com/office/word" w:val="1"/>
+    <w:compatSetting w:name="useWord2013TrackBottomHyphenation" w:uri="http://schemas.microsoft.com/office/word" w:val="0"/>
+  </w:compat>
+  <w:rsids>
+    <w:rsidRoot w:val="00963DEB"/>
+    <w:rsid w:val="001C79FA"/>
+    <w:rsid w:val="00553724"/>
+    <w:rsid w:val="008654D2"/>
+    <w:rsid w:val="00963DEB"/>
+  </w:rsids>
+  <m:mathPr>
+    <m:mathFont m:val="Cambria Math"/>
+    <m:brkBin m:val="before"/>
+    <m:brkBinSub m:val="--"/>
+    <m:smallFrac m:val="0"/>
+    <m:dispDef/>
+    <m:lMargin m:val="0"/>
+    <m:rMargin m:val="0"/>
+    <m:defJc m:val="centerGroup"/>
+    <m:wrapIndent m:val="1440"/>
+    <m:intLim m:val="subSup"/>
+    <m:naryLim m:val="undOvr"/>
+  </m:mathPr>
+  <w:themeFontLang w:val="en-GB"/>
+  <w:clrSchemeMapping w:bg1="light1" w:t1="dark1" w:bg2="light2" w:t2="dark2" w:accent1="accent1" w:accent2="accent2" w:accent3="accent3" w:accent4="accent4" w:accent5="accent5" w:accent6="accent6" w:hyperlink="hyperlink" w:followedHyperlink="followedHyperlink"/>
+  <w:decimalSymbol w:val="."/>
+  <w:listSeparator w:val=","/>
+  <w15:chartTrackingRefBased/>
+</w:settings>
+</file>
+
+<file path=word/glossary/styles.xml><?xml version="1.0" encoding="utf-8"?>
+<w:styles xmlns:mc="http://schemas.openxmlformats.org/markup-compatibility/2006" xmlns:r="http://schemas.openxmlformats.org/officeDocument/2006/relationships" xmlns:w="http://schemas.openxmlformats.org/wordprocessingml/2006/main" xmlns:w14="http://schemas.microsoft.com/office/word/2010/wordml" xmlns:w15="http://schemas.microsoft.com/office/word/2012/wordml" xmlns:w16cex="http://schemas.microsoft.com/office/word/2018/wordml/cex" xmlns:w16cid="http://schemas.microsoft.com/office/word/2016/wordml/cid" xmlns:w16="http://schemas.microsoft.com/office/word/2018/wordml" xmlns:w16sdtdh="http://schemas.microsoft.com/office/word/2020/wordml/sdtdatahash" xmlns:w16se="http://schemas.microsoft.com/office/word/2015/wordml/symex" mc:Ignorable="w14 w15 w16se w16cid w16 w16cex w16sdtdh">
+  <w:docDefaults>
+    <w:rPrDefault>
+      <w:rPr>
+        <w:rFonts w:asciiTheme="minorHAnsi" w:eastAsiaTheme="minorEastAsia" w:hAnsiTheme="minorHAnsi" w:cstheme="minorBidi"/>
+        <w:sz w:val="22"/>
+        <w:szCs w:val="22"/>
+        <w:lang w:val="en-GB" w:eastAsia="en-GB" w:bidi="ar-SA"/>
+      </w:rPr>
+    </w:rPrDefault>
+    <w:pPrDefault>
+      <w:pPr>
+        <w:spacing w:after="160" w:line="259" w:lineRule="auto"/>
+      </w:pPr>
+    </w:pPrDefault>
+  </w:docDefaults>
+  <w:latentStyles w:defLockedState="0" w:defUIPriority="99" w:defSemiHidden="0" w:defUnhideWhenUsed="0" w:defQFormat="0" w:count="376">
+    <w:lsdException w:name="Normal" w:uiPriority="0" w:qFormat="1"/>
+    <w:lsdException w:name="heading 1" w:uiPriority="9" w:qFormat="1"/>
+    <w:lsdException w:name="heading 2" w:semiHidden="1" w:uiPriority="9" w:unhideWhenUsed="1" w:qFormat="1"/>
+    <w:lsdException w:name="heading 3" w:semiHidden="1" w:uiPriority="9" w:unhideWhenUsed="1" w:qFormat="1"/>
+    <w:lsdException w:name="heading 4" w:semiHidden="1" w:uiPriority="9" w:unhideWhenUsed="1" w:qFormat="1"/>
+    <w:lsdException w:name="heading 5" w:semiHidden="1" w:uiPriority="9" w:unhideWhenUsed="1" w:qFormat="1"/>
+    <w:lsdException w:name="heading 6" w:semiHidden="1" w:uiPriority="9" w:unhideWhenUsed="1" w:qFormat="1"/>
+    <w:lsdException w:name="heading 7" w:semiHidden="1" w:uiPriority="9" w:unhideWhenUsed="1" w:qFormat="1"/>
+    <w:lsdException w:name="heading 8" w:semiHidden="1" w:uiPriority="9" w:unhideWhenUsed="1" w:qFormat="1"/>
+    <w:lsdException w:name="heading 9" w:semiHidden="1" w:uiPriority="9" w:unhideWhenUsed="1" w:qFormat="1"/>
+    <w:lsdException w:name="index 1" w:semiHidden="1" w:unhideWhenUsed="1"/>
+    <w:lsdException w:name="index 2" w:semiHidden="1" w:unhideWhenUsed="1"/>
+    <w:lsdException w:name="index 3" w:semiHidden="1" w:unhideWhenUsed="1"/>
+    <w:lsdException w:name="index 4" w:semiHidden="1" w:unhideWhenUsed="1"/>
+    <w:lsdException w:name="index 5" w:semiHidden="1" w:unhideWhenUsed="1"/>
+    <w:lsdException w:name="index 6" w:semiHidden="1" w:unhideWhenUsed="1"/>
+    <w:lsdException w:name="index 7" w:semiHidden="1" w:unhideWhenUsed="1"/>
+    <w:lsdException w:name="index 8" w:semiHidden="1" w:unhideWhenUsed="1"/>
+    <w:lsdException w:name="index 9" w:semiHidden="1" w:unhideWhenUsed="1"/>
+    <w:lsdException w:name="toc 1" w:semiHidden="1" w:uiPriority="39" w:unhideWhenUsed="1"/>
+    <w:lsdException w:name="toc 2" w:semiHidden="1" w:uiPriority="39" w:unhideWhenUsed="1"/>
+    <w:lsdException w:name="toc 3" w:semiHidden="1" w:uiPriority="39" w:unhideWhenUsed="1"/>
+    <w:lsdException w:name="toc 4" w:semiHidden="1" w:uiPriority="39" w:unhideWhenUsed="1"/>
+    <w:lsdException w:name="toc 5" w:semiHidden="1" w:uiPriority="39" w:unhideWhenUsed="1"/>
+    <w:lsdException w:name="toc 6" w:semiHidden="1" w:uiPriority="39" w:unhideWhenUsed="1"/>
+    <w:lsdException w:name="toc 7" w:semiHidden="1" w:uiPriority="39" w:unhideWhenUsed="1"/>
+    <w:lsdException w:name="toc 8" w:semiHidden="1" w:uiPriority="39" w:unhideWhenUsed="1"/>
+    <w:lsdException w:name="toc 9" w:semiHidden="1" w:uiPriority="39" w:unhideWhenUsed="1"/>
+    <w:lsdException w:name="Normal Indent" w:semiHidden="1" w:unhideWhenUsed="1"/>
+    <w:lsdException w:name="footnote text" w:semiHidden="1" w:unhideWhenUsed="1"/>
+    <w:lsdException w:name="annotation text" w:semiHidden="1" w:unhideWhenUsed="1"/>
+    <w:lsdException w:name="header" w:semiHidden="1" w:unhideWhenUsed="1"/>
+    <w:lsdException w:name="footer" w:semiHidden="1" w:unhideWhenUsed="1"/>
+    <w:lsdException w:name="index heading" w:semiHidden="1" w:unhideWhenUsed="1"/>
+    <w:lsdException w:name="caption" w:semiHidden="1" w:uiPriority="35" w:unhideWhenUsed="1" w:qFormat="1"/>
+    <w:lsdException w:name="table of figures" w:semiHidden="1" w:unhideWhenUsed="1"/>
+    <w:lsdException w:name="envelope address" w:semiHidden="1" w:unhideWhenUsed="1"/>
+    <w:lsdException w:name="envelope return" w:semiHidden="1" w:unhideWhenUsed="1"/>
+    <w:lsdException w:name="footnote reference" w:semiHidden="1" w:unhideWhenUsed="1"/>
+    <w:lsdException w:name="annotation reference" w:semiHidden="1" w:unhideWhenUsed="1"/>
+    <w:lsdException w:name="line number" w:semiHidden="1" w:unhideWhenUsed="1"/>
+    <w:lsdException w:name="page number" w:semiHidden="1" w:unhideWhenUsed="1"/>
+    <w:lsdException w:name="endnote reference" w:semiHidden="1" w:unhideWhenUsed="1"/>
+    <w:lsdException w:name="endnote text" w:semiHidden="1" w:unhideWhenUsed="1"/>
+    <w:lsdException w:name="table of authorities" w:semiHidden="1" w:unhideWhenUsed="1"/>
+    <w:lsdException w:name="macro" w:semiHidden="1" w:unhideWhenUsed="1"/>
+    <w:lsdException w:name="toa heading" w:semiHidden="1" w:unhideWhenUsed="1"/>
+    <w:lsdException w:name="List" w:semiHidden="1" w:unhideWhenUsed="1"/>
+    <w:lsdException w:name="List Bullet" w:semiHidden="1" w:unhideWhenUsed="1"/>
+    <w:lsdException w:name="List Number" w:semiHidden="1" w:unhideWhenUsed="1"/>
+    <w:lsdException w:name="List 2" w:semiHidden="1" w:unhideWhenUsed="1"/>
+    <w:lsdException w:name="List 3" w:semiHidden="1" w:unhideWhenUsed="1"/>
+    <w:lsdException w:name="List 4" w:semiHidden="1" w:unhideWhenUsed="1"/>
+    <w:lsdException w:name="List 5" w:semiHidden="1" w:unhideWhenUsed="1"/>
+    <w:lsdException w:name="List Bullet 2" w:semiHidden="1" w:unhideWhenUsed="1"/>
+    <w:lsdException w:name="List Bullet 3" w:semiHidden="1" w:unhideWhenUsed="1"/>
+    <w:lsdException w:name="List Bullet 4" w:semiHidden="1" w:unhideWhenUsed="1"/>
+    <w:lsdException w:name="List Bullet 5" w:semiHidden="1" w:unhideWhenUsed="1"/>
+    <w:lsdException w:name="List Number 2" w:semiHidden="1" w:unhideWhenUsed="1"/>
+    <w:lsdException w:name="List Number 3" w:semiHidden="1" w:unhideWhenUsed="1"/>
+    <w:lsdException w:name="List Number 4" w:semiHidden="1" w:unhideWhenUsed="1"/>
+    <w:lsdException w:name="List Number 5" w:semiHidden="1" w:unhideWhenUsed="1"/>
+    <w:lsdException w:name="Title" w:uiPriority="10" w:qFormat="1"/>
+    <w:lsdException w:name="Closing" w:semiHidden="1" w:unhideWhenUsed="1"/>
+    <w:lsdException w:name="Signature" w:semiHidden="1" w:unhideWhenUsed="1"/>
+    <w:lsdException w:name="Default Paragraph Font" w:semiHidden="1" w:uiPriority="1" w:unhideWhenUsed="1"/>
+    <w:lsdException w:name="Body Text" w:semiHidden="1" w:unhideWhenUsed="1"/>
+    <w:lsdException w:name="Body Text Indent" w:semiHidden="1" w:unhideWhenUsed="1"/>
+    <w:lsdException w:name="List Continue" w:semiHidden="1" w:unhideWhenUsed="1"/>
+    <w:lsdException w:name="List Continue 2" w:semiHidden="1" w:unhideWhenUsed="1"/>
+    <w:lsdException w:name="List Continue 3" w:semiHidden="1" w:unhideWhenUsed="1"/>
+    <w:lsdException w:name="List Continue 4" w:semiHidden="1" w:unhideWhenUsed="1"/>
+    <w:lsdException w:name="List Continue 5" w:semiHidden="1" w:unhideWhenUsed="1"/>
+    <w:lsdException w:name="Message Header" w:semiHidden="1" w:unhideWhenUsed="1"/>
+    <w:lsdException w:name="Subtitle" w:uiPriority="11" w:qFormat="1"/>
+    <w:lsdException w:name="Salutation" w:semiHidden="1" w:unhideWhenUsed="1"/>
+    <w:lsdException w:name="Date" w:semiHidden="1" w:unhideWhenUsed="1"/>
+    <w:lsdException w:name="Body Text First Indent" w:semiHidden="1" w:unhideWhenUsed="1"/>
+    <w:lsdException w:name="Body Text First Indent 2" w:semiHidden="1" w:unhideWhenUsed="1"/>
+    <w:lsdException w:name="Note Heading" w:semiHidden="1" w:unhideWhenUsed="1"/>
+    <w:lsdException w:name="Body Text 2" w:semiHidden="1" w:unhideWhenUsed="1"/>
+    <w:lsdException w:name="Body Text 3" w:semiHidden="1" w:unhideWhenUsed="1"/>
+    <w:lsdException w:name="Body Text Indent 2" w:semiHidden="1" w:unhideWhenUsed="1"/>
+    <w:lsdException w:name="Body Text Indent 3" w:semiHidden="1" w:unhideWhenUsed="1"/>
+    <w:lsdException w:name="Block Text" w:semiHidden="1" w:unhideWhenUsed="1"/>
+    <w:lsdException w:name="Hyperlink" w:semiHidden="1" w:unhideWhenUsed="1"/>
+    <w:lsdException w:name="FollowedHyperlink" w:semiHidden="1" w:unhideWhenUsed="1"/>
+    <w:lsdException w:name="Strong" w:uiPriority="22" w:qFormat="1"/>
+    <w:lsdException w:name="Emphasis" w:uiPriority="20" w:qFormat="1"/>
+    <w:lsdException w:name="Document Map" w:semiHidden="1" w:unhideWhenUsed="1"/>
+    <w:lsdException w:name="Plain Text" w:semiHidden="1" w:unhideWhenUsed="1"/>
+    <w:lsdException w:name="E-mail Signature" w:semiHidden="1" w:unhideWhenUsed="1"/>
+    <w:lsdException w:name="HTML Top of Form" w:semiHidden="1" w:unhideWhenUsed="1"/>
+    <w:lsdException w:name="HTML Bottom of Form" w:semiHidden="1" w:unhideWhenUsed="1"/>
+    <w:lsdException w:name="Normal (Web)" w:semiHidden="1" w:unhideWhenUsed="1"/>
+    <w:lsdException w:name="HTML Acronym" w:semiHidden="1" w:unhideWhenUsed="1"/>
+    <w:lsdException w:name="HTML Address" w:semiHidden="1" w:unhideWhenUsed="1"/>
+    <w:lsdException w:name="HTML Cite" w:semiHidden="1" w:unhideWhenUsed="1"/>
+    <w:lsdException w:name="HTML Code" w:semiHidden="1" w:unhideWhenUsed="1"/>
+    <w:lsdException w:name="HTML Definition" w:semiHidden="1" w:unhideWhenUsed="1"/>
+    <w:lsdException w:name="HTML Keyboard" w:semiHidden="1" w:unhideWhenUsed="1"/>
+    <w:lsdException w:name="HTML Preformatted" w:semiHidden="1" w:unhideWhenUsed="1"/>
+    <w:lsdException w:name="HTML Sample" w:semiHidden="1" w:unhideWhenUsed="1"/>
+    <w:lsdException w:name="HTML Typewriter" w:semiHidden="1" w:unhideWhenUsed="1"/>
+    <w:lsdException w:name="HTML Variable" w:semiHidden="1" w:unhideWhenUsed="1"/>
+    <w:lsdException w:name="Normal Table" w:semiHidden="1" w:unhideWhenUsed="1"/>
+    <w:lsdException w:name="annotation subject" w:semiHidden="1" w:unhideWhenUsed="1"/>
+    <w:lsdException w:name="No List" w:semiHidden="1" w:unhideWhenUsed="1"/>
+    <w:lsdException w:name="Outline List 1" w:semiHidden="1" w:unhideWhenUsed="1"/>
+    <w:lsdException w:name="Outline List 2" w:semiHidden="1" w:unhideWhenUsed="1"/>
+    <w:lsdException w:name="Outline List 3" w:semiHidden="1" w:unhideWhenUsed="1"/>
+    <w:lsdException w:name="Table Simple 1" w:semiHidden="1" w:unhideWhenUsed="1"/>
+    <w:lsdException w:name="Table Simple 2" w:semiHidden="1" w:unhideWhenUsed="1"/>
+    <w:lsdException w:name="Table Simple 3" w:semiHidden="1" w:unhideWhenUsed="1"/>
+    <w:lsdException w:name="Table Classic 1" w:semiHidden="1" w:unhideWhenUsed="1"/>
+    <w:lsdException w:name="Table Classic 2" w:semiHidden="1" w:unhideWhenUsed="1"/>
+    <w:lsdException w:name="Table Classic 3" w:semiHidden="1" w:unhideWhenUsed="1"/>
+    <w:lsdException w:name="Table Classic 4" w:semiHidden="1" w:unhideWhenUsed="1"/>
+    <w:lsdException w:name="Table Colorful 1" w:semiHidden="1" w:unhideWhenUsed="1"/>
+    <w:lsdException w:name="Table Colorful 2" w:semiHidden="1" w:unhideWhenUsed="1"/>
+    <w:lsdException w:name="Table Colorful 3" w:semiHidden="1" w:unhideWhenUsed="1"/>
+    <w:lsdException w:name="Table Columns 1" w:semiHidden="1" w:unhideWhenUsed="1"/>
+    <w:lsdException w:name="Table Columns 2" w:semiHidden="1" w:unhideWhenUsed="1"/>
+    <w:lsdException w:name="Table Columns 3" w:semiHidden="1" w:unhideWhenUsed="1"/>
+    <w:lsdException w:name="Table Columns 4" w:semiHidden="1" w:unhideWhenUsed="1"/>
+    <w:lsdException w:name="Table Columns 5" w:semiHidden="1" w:unhideWhenUsed="1"/>
+    <w:lsdException w:name="Table Grid 1" w:semiHidden="1" w:unhideWhenUsed="1"/>
+    <w:lsdException w:name="Table Grid 2" w:semiHidden="1" w:unhideWhenUsed="1"/>
+    <w:lsdException w:name="Table Grid 3" w:semiHidden="1" w:unhideWhenUsed="1"/>
+    <w:lsdException w:name="Table Grid 4" w:semiHidden="1" w:unhideWhenUsed="1"/>
+    <w:lsdException w:name="Table Grid 5" w:semiHidden="1" w:unhideWhenUsed="1"/>
+    <w:lsdException w:name="Table Grid 6" w:semiHidden="1" w:unhideWhenUsed="1"/>
+    <w:lsdException w:name="Table Grid 7" w:semiHidden="1" w:unhideWhenUsed="1"/>
+    <w:lsdException w:name="Table Grid 8" w:semiHidden="1" w:unhideWhenUsed="1"/>
+    <w:lsdException w:name="Table List 1" w:semiHidden="1" w:unhideWhenUsed="1"/>
+    <w:lsdException w:name="Table List 2" w:semiHidden="1" w:unhideWhenUsed="1"/>
+    <w:lsdException w:name="Table List 3" w:semiHidden="1" w:unhideWhenUsed="1"/>
+    <w:lsdException w:name="Table List 4" w:semiHidden="1" w:unhideWhenUsed="1"/>
+    <w:lsdException w:name="Table List 5" w:semiHidden="1" w:unhideWhenUsed="1"/>
+    <w:lsdException w:name="Table List 6" w:semiHidden="1" w:unhideWhenUsed="1"/>
+    <w:lsdException w:name="Table List 7" w:semiHidden="1" w:unhideWhenUsed="1"/>
+    <w:lsdException w:name="Table List 8" w:semiHidden="1" w:unhideWhenUsed="1"/>
+    <w:lsdException w:name="Table 3D effects 1" w:semiHidden="1" w:unhideWhenUsed="1"/>
+    <w:lsdException w:name="Table 3D effects 2" w:semiHidden="1" w:unhideWhenUsed="1"/>
+    <w:lsdException w:name="Table 3D effects 3" w:semiHidden="1" w:unhideWhenUsed="1"/>
+    <w:lsdException w:name="Table Contemporary" w:semiHidden="1" w:unhideWhenUsed="1"/>
+    <w:lsdException w:name="Table Elegant" w:semiHidden="1" w:unhideWhenUsed="1"/>
+    <w:lsdException w:name="Table Professional" w:semiHidden="1" w:unhideWhenUsed="1"/>
+    <w:lsdException w:name="Table Subtle 1" w:semiHidden="1" w:unhideWhenUsed="1"/>
+    <w:lsdException w:name="Table Subtle 2" w:semiHidden="1" w:unhideWhenUsed="1"/>
+    <w:lsdException w:name="Table Web 1" w:semiHidden="1" w:unhideWhenUsed="1"/>
+    <w:lsdException w:name="Table Web 2" w:semiHidden="1" w:unhideWhenUsed="1"/>
+    <w:lsdException w:name="Table Web 3" w:semiHidden="1" w:unhideWhenUsed="1"/>
+    <w:lsdException w:name="Balloon Text" w:semiHidden="1" w:unhideWhenUsed="1"/>
+    <w:lsdException w:name="Table Grid" w:uiPriority="39"/>
+    <w:lsdException w:name="Table Theme" w:semiHidden="1" w:unhideWhenUsed="1"/>
+    <w:lsdException w:name="Placeholder Text" w:semiHidden="1"/>
+    <w:lsdException w:name="No Spacing" w:uiPriority="1" w:qFormat="1"/>
+    <w:lsdException w:name="Light Shading" w:uiPriority="60"/>
+    <w:lsdException w:name="Light List" w:uiPriority="61"/>
+    <w:lsdException w:name="Light Grid" w:uiPriority="62"/>
+    <w:lsdException w:name="Medium Shading 1" w:uiPriority="63"/>
+    <w:lsdException w:name="Medium Shading 2" w:uiPriority="64"/>
+    <w:lsdException w:name="Medium List 1" w:uiPriority="65"/>
+    <w:lsdException w:name="Medium List 2" w:uiPriority="66"/>
+    <w:lsdException w:name="Medium Grid 1" w:uiPriority="67"/>
+    <w:lsdException w:name="Medium Grid 2" w:uiPriority="68"/>
+    <w:lsdException w:name="Medium Grid 3" w:uiPriority="69"/>
+    <w:lsdException w:name="Dark List" w:uiPriority="70"/>
+    <w:lsdException w:name="Colorful Shading" w:uiPriority="71"/>
+    <w:lsdException w:name="Colorful List" w:uiPriority="72"/>
+    <w:lsdException w:name="Colorful Grid" w:uiPriority="73"/>
+    <w:lsdException w:name="Light Shading Accent 1" w:uiPriority="60"/>
+    <w:lsdException w:name="Light List Accent 1" w:uiPriority="61"/>
+    <w:lsdException w:name="Light Grid Accent 1" w:uiPriority="62"/>
+    <w:lsdException w:name="Medium Shading 1 Accent 1" w:uiPriority="63"/>
+    <w:lsdException w:name="Medium Shading 2 Accent 1" w:uiPriority="64"/>
+    <w:lsdException w:name="Medium List 1 Accent 1" w:uiPriority="65"/>
+    <w:lsdException w:name="Revision" w:semiHidden="1"/>
+    <w:lsdException w:name="List Paragraph" w:uiPriority="34" w:qFormat="1"/>
+    <w:lsdException w:name="Quote" w:uiPriority="29" w:qFormat="1"/>
+    <w:lsdException w:name="Intense Quote" w:uiPriority="30" w:qFormat="1"/>
+    <w:lsdException w:name="Medium List 2 Accent 1" w:uiPriority="66"/>
+    <w:lsdException w:name="Medium Grid 1 Accent 1" w:uiPriority="67"/>
+    <w:lsdException w:name="Medium Grid 2 Accent 1" w:uiPriority="68"/>
+    <w:lsdException w:name="Medium Grid 3 Accent 1" w:uiPriority="69"/>
+    <w:lsdException w:name="Dark List Accent 1" w:uiPriority="70"/>
+    <w:lsdException w:name="Colorful Shading Accent 1" w:uiPriority="71"/>
+    <w:lsdException w:name="Colorful List Accent 1" w:uiPriority="72"/>
+    <w:lsdException w:name="Colorful Grid Accent 1" w:uiPriority="73"/>
+    <w:lsdException w:name="Light Shading Accent 2" w:uiPriority="60"/>
+    <w:lsdException w:name="Light List Accent 2" w:uiPriority="61"/>
+    <w:lsdException w:name="Light Grid Accent 2" w:uiPriority="62"/>
+    <w:lsdException w:name="Medium Shading 1 Accent 2" w:uiPriority="63"/>
+    <w:lsdException w:name="Medium Shading 2 Accent 2" w:uiPriority="64"/>
+    <w:lsdException w:name="Medium List 1 Accent 2" w:uiPriority="65"/>
+    <w:lsdException w:name="Medium List 2 Accent 2" w:uiPriority="66"/>
+    <w:lsdException w:name="Medium Grid 1 Accent 2" w:uiPriority="67"/>
+    <w:lsdException w:name="Medium Grid 2 Accent 2" w:uiPriority="68"/>
+    <w:lsdException w:name="Medium Grid 3 Accent 2" w:uiPriority="69"/>
+    <w:lsdException w:name="Dark List Accent 2" w:uiPriority="70"/>
+    <w:lsdException w:name="Colorful Shading Accent 2" w:uiPriority="71"/>
+    <w:lsdException w:name="Colorful List Accent 2" w:uiPriority="72"/>
+    <w:lsdException w:name="Colorful Grid Accent 2" w:uiPriority="73"/>
+    <w:lsdException w:name="Light Shading Accent 3" w:uiPriority="60"/>
+    <w:lsdException w:name="Light List Accent 3" w:uiPriority="61"/>
+    <w:lsdException w:name="Light Grid Accent 3" w:uiPriority="62"/>
+    <w:lsdException w:name="Medium Shading 1 Accent 3" w:uiPriority="63"/>
+    <w:lsdException w:name="Medium Shading 2 Accent 3" w:uiPriority="64"/>
+    <w:lsdException w:name="Medium List 1 Accent 3" w:uiPriority="65"/>
+    <w:lsdException w:name="Medium List 2 Accent 3" w:uiPriority="66"/>
+    <w:lsdException w:name="Medium Grid 1 Accent 3" w:uiPriority="67"/>
+    <w:lsdException w:name="Medium Grid 2 Accent 3" w:uiPriority="68"/>
+    <w:lsdException w:name="Medium Grid 3 Accent 3" w:uiPriority="69"/>
+    <w:lsdException w:name="Dark List Accent 3" w:uiPriority="70"/>
+    <w:lsdException w:name="Colorful Shading Accent 3" w:uiPriority="71"/>
+    <w:lsdException w:name="Colorful List Accent 3" w:uiPriority="72"/>
+    <w:lsdException w:name="Colorful Grid Accent 3" w:uiPriority="73"/>
+    <w:lsdException w:name="Light Shading Accent 4" w:uiPriority="60"/>
+    <w:lsdException w:name="Light List Accent 4" w:uiPriority="61"/>
+    <w:lsdException w:name="Light Grid Accent 4" w:uiPriority="62"/>
+    <w:lsdException w:name="Medium Shading 1 Accent 4" w:uiPriority="63"/>
+    <w:lsdException w:name="Medium Shading 2 Accent 4" w:uiPriority="64"/>
+    <w:lsdException w:name="Medium List 1 Accent 4" w:uiPriority="65"/>
+    <w:lsdException w:name="Medium List 2 Accent 4" w:uiPriority="66"/>
+    <w:lsdException w:name="Medium Grid 1 Accent 4" w:uiPriority="67"/>
+    <w:lsdException w:name="Medium Grid 2 Accent 4" w:uiPriority="68"/>
+    <w:lsdException w:name="Medium Grid 3 Accent 4" w:uiPriority="69"/>
+    <w:lsdException w:name="Dark List Accent 4" w:uiPriority="70"/>
+    <w:lsdException w:name="Colorful Shading Accent 4" w:uiPriority="71"/>
+    <w:lsdException w:name="Colorful List Accent 4" w:uiPriority="72"/>
+    <w:lsdException w:name="Colorful Grid Accent 4" w:uiPriority="73"/>
+    <w:lsdException w:name="Light Shading Accent 5" w:uiPriority="60"/>
+    <w:lsdException w:name="Light List Accent 5" w:uiPriority="61"/>
+    <w:lsdException w:name="Light Grid Accent 5" w:uiPriority="62"/>
+    <w:lsdException w:name="Medium Shading 1 Accent 5" w:uiPriority="63"/>
+    <w:lsdException w:name="Medium Shading 2 Accent 5" w:uiPriority="64"/>
+    <w:lsdException w:name="Medium List 1 Accent 5" w:uiPriority="65"/>
+    <w:lsdException w:name="Medium List 2 Accent 5" w:uiPriority="66"/>
+    <w:lsdException w:name="Medium Grid 1 Accent 5" w:uiPriority="67"/>
+    <w:lsdException w:name="Medium Grid 2 Accent 5" w:uiPriority="68"/>
+    <w:lsdException w:name="Medium Grid 3 Accent 5" w:uiPriority="69"/>
+    <w:lsdException w:name="Dark List Accent 5" w:uiPriority="70"/>
+    <w:lsdException w:name="Colorful Shading Accent 5" w:uiPriority="71"/>
+    <w:lsdException w:name="Colorful List Accent 5" w:uiPriority="72"/>
+    <w:lsdException w:name="Colorful Grid Accent 5" w:uiPriority="73"/>
+    <w:lsdException w:name="Light Shading Accent 6" w:uiPriority="60"/>
+    <w:lsdException w:name="Light List Accent 6" w:uiPriority="61"/>
+    <w:lsdException w:name="Light Grid Accent 6" w:uiPriority="62"/>
+    <w:lsdException w:name="Medium Shading 1 Accent 6" w:uiPriority="63"/>
+    <w:lsdException w:name="Medium Shading 2 Accent 6" w:uiPriority="64"/>
+    <w:lsdException w:name="Medium List 1 Accent 6" w:uiPriority="65"/>
+    <w:lsdException w:name="Medium List 2 Accent 6" w:uiPriority="66"/>
+    <w:lsdException w:name="Medium Grid 1 Accent 6" w:uiPriority="67"/>
+    <w:lsdException w:name="Medium Grid 2 Accent 6" w:uiPriority="68"/>
+    <w:lsdException w:name="Medium Grid 3 Accent 6" w:uiPriority="69"/>
+    <w:lsdException w:name="Dark List Accent 6" w:uiPriority="70"/>
+    <w:lsdException w:name="Colorful Shading Accent 6" w:uiPriority="71"/>
+    <w:lsdException w:name="Colorful List Accent 6" w:uiPriority="72"/>
+    <w:lsdException w:name="Colorful Grid Accent 6" w:uiPriority="73"/>
+    <w:lsdException w:name="Subtle Emphasis" w:uiPriority="19" w:qFormat="1"/>
+    <w:lsdException w:name="Intense Emphasis" w:uiPriority="21" w:qFormat="1"/>
+    <w:lsdException w:name="Subtle Reference" w:uiPriority="31" w:qFormat="1"/>
+    <w:lsdException w:name="Intense Reference" w:uiPriority="32" w:qFormat="1"/>
+    <w:lsdException w:name="Book Title" w:uiPriority="33" w:qFormat="1"/>
+    <w:lsdException w:name="Bibliography" w:semiHidden="1" w:uiPriority="37" w:unhideWhenUsed="1"/>
+    <w:lsdException w:name="TOC Heading" w:semiHidden="1" w:uiPriority="39" w:unhideWhenUsed="1" w:qFormat="1"/>
+    <w:lsdException w:name="Plain Table 1" w:uiPriority="41"/>
+    <w:lsdException w:name="Plain Table 2" w:uiPriority="42"/>
+    <w:lsdException w:name="Plain Table 3" w:uiPriority="43"/>
+    <w:lsdException w:name="Plain Table 4" w:uiPriority="44"/>
+    <w:lsdException w:name="Plain Table 5" w:uiPriority="45"/>
+    <w:lsdException w:name="Grid Table Light" w:uiPriority="40"/>
+    <w:lsdException w:name="Grid Table 1 Light" w:uiPriority="46"/>
+    <w:lsdException w:name="Grid Table 2" w:uiPriority="47"/>
+    <w:lsdException w:name="Grid Table 3" w:uiPriority="48"/>
+    <w:lsdException w:name="Grid Table 4" w:uiPriority="49"/>
+    <w:lsdException w:name="Grid Table 5 Dark" w:uiPriority="50"/>
+    <w:lsdException w:name="Grid Table 6 Colorful" w:uiPriority="51"/>
+    <w:lsdException w:name="Grid Table 7 Colorful" w:uiPriority="52"/>
+    <w:lsdException w:name="Grid Table 1 Light Accent 1" w:uiPriority="46"/>
+    <w:lsdException w:name="Grid Table 2 Accent 1" w:uiPriority="47"/>
+    <w:lsdException w:name="Grid Table 3 Accent 1" w:uiPriority="48"/>
+    <w:lsdException w:name="Grid Table 4 Accent 1" w:uiPriority="49"/>
+    <w:lsdException w:name="Grid Table 5 Dark Accent 1" w:uiPriority="50"/>
+    <w:lsdException w:name="Grid Table 6 Colorful Accent 1" w:uiPriority="51"/>
+    <w:lsdException w:name="Grid Table 7 Colorful Accent 1" w:uiPriority="52"/>
+    <w:lsdException w:name="Grid Table 1 Light Accent 2" w:uiPriority="46"/>
+    <w:lsdException w:name="Grid Table 2 Accent 2" w:uiPriority="47"/>
+    <w:lsdException w:name="Grid Table 3 Accent 2" w:uiPriority="48"/>
+    <w:lsdException w:name="Grid Table 4 Accent 2" w:uiPriority="49"/>
+    <w:lsdException w:name="Grid Table 5 Dark Accent 2" w:uiPriority="50"/>
+    <w:lsdException w:name="Grid Table 6 Colorful Accent 2" w:uiPriority="51"/>
+    <w:lsdException w:name="Grid Table 7 Colorful Accent 2" w:uiPriority="52"/>
+    <w:lsdException w:name="Grid Table 1 Light Accent 3" w:uiPriority="46"/>
+    <w:lsdException w:name="Grid Table 2 Accent 3" w:uiPriority="47"/>
+    <w:lsdException w:name="Grid Table 3 Accent 3" w:uiPriority="48"/>
+    <w:lsdException w:name="Grid Table 4 Accent 3" w:uiPriority="49"/>
+    <w:lsdException w:name="Grid Table 5 Dark Accent 3" w:uiPriority="50"/>
+    <w:lsdException w:name="Grid Table 6 Colorful Accent 3" w:uiPriority="51"/>
+    <w:lsdException w:name="Grid Table 7 Colorful Accent 3" w:uiPriority="52"/>
+    <w:lsdException w:name="Grid Table 1 Light Accent 4" w:uiPriority="46"/>
+    <w:lsdException w:name="Grid Table 2 Accent 4" w:uiPriority="47"/>
+    <w:lsdException w:name="Grid Table 3 Accent 4" w:uiPriority="48"/>
+    <w:lsdException w:name="Grid Table 4 Accent 4" w:uiPriority="49"/>
+    <w:lsdException w:name="Grid Table 5 Dark Accent 4" w:uiPriority="50"/>
+    <w:lsdException w:name="Grid Table 6 Colorful Accent 4" w:uiPriority="51"/>
+    <w:lsdException w:name="Grid Table 7 Colorful Accent 4" w:uiPriority="52"/>
+    <w:lsdException w:name="Grid Table 1 Light Accent 5" w:uiPriority="46"/>
+    <w:lsdException w:name="Grid Table 2 Accent 5" w:uiPriority="47"/>
+    <w:lsdException w:name="Grid Table 3 Accent 5" w:uiPriority="48"/>
+    <w:lsdException w:name="Grid Table 4 Accent 5" w:uiPriority="49"/>
+    <w:lsdException w:name="Grid Table 5 Dark Accent 5" w:uiPriority="50"/>
+    <w:lsdException w:name="Grid Table 6 Colorful Accent 5" w:uiPriority="51"/>
+    <w:lsdException w:name="Grid Table 7 Colorful Accent 5" w:uiPriority="52"/>
+    <w:lsdException w:name="Grid Table 1 Light Accent 6" w:uiPriority="46"/>
+    <w:lsdException w:name="Grid Table 2 Accent 6" w:uiPriority="47"/>
+    <w:lsdException w:name="Grid Table 3 Accent 6" w:uiPriority="48"/>
+    <w:lsdException w:name="Grid Table 4 Accent 6" w:uiPriority="49"/>
+    <w:lsdException w:name="Grid Table 5 Dark Accent 6" w:uiPriority="50"/>
+    <w:lsdException w:name="Grid Table 6 Colorful Accent 6" w:uiPriority="51"/>
+    <w:lsdException w:name="Grid Table 7 Colorful Accent 6" w:uiPriority="52"/>
+    <w:lsdException w:name="List Table 1 Light" w:uiPriority="46"/>
+    <w:lsdException w:name="List Table 2" w:uiPriority="47"/>
+    <w:lsdException w:name="List Table 3" w:uiPriority="48"/>
+    <w:lsdException w:name="List Table 4" w:uiPriority="49"/>
+    <w:lsdException w:name="List Table 5 Dark" w:uiPriority="50"/>
+    <w:lsdException w:name="List Table 6 Colorful" w:uiPriority="51"/>
+    <w:lsdException w:name="List Table 7 Colorful" w:uiPriority="52"/>
+    <w:lsdException w:name="List Table 1 Light Accent 1" w:uiPriority="46"/>
+    <w:lsdException w:name="List Table 2 Accent 1" w:uiPriority="47"/>
+    <w:lsdException w:name="List Table 3 Accent 1" w:uiPriority="48"/>
+    <w:lsdException w:name="List Table 4 Accent 1" w:uiPriority="49"/>
+    <w:lsdException w:name="List Table 5 Dark Accent 1" w:uiPriority="50"/>
+    <w:lsdException w:name="List Table 6 Colorful Accent 1" w:uiPriority="51"/>
+    <w:lsdException w:name="List Table 7 Colorful Accent 1" w:uiPriority="52"/>
+    <w:lsdException w:name="List Table 1 Light Accent 2" w:uiPriority="46"/>
+    <w:lsdException w:name="List Table 2 Accent 2" w:uiPriority="47"/>
+    <w:lsdException w:name="List Table 3 Accent 2" w:uiPriority="48"/>
+    <w:lsdException w:name="List Table 4 Accent 2" w:uiPriority="49"/>
+    <w:lsdException w:name="List Table 5 Dark Accent 2" w:uiPriority="50"/>
+    <w:lsdException w:name="List Table 6 Colorful Accent 2" w:uiPriority="51"/>
+    <w:lsdException w:name="List Table 7 Colorful Accent 2" w:uiPriority="52"/>
+    <w:lsdException w:name="List Table 1 Light Accent 3" w:uiPriority="46"/>
+    <w:lsdException w:name="List Table 2 Accent 3" w:uiPriority="47"/>
+    <w:lsdException w:name="List Table 3 Accent 3" w:uiPriority="48"/>
+    <w:lsdException w:name="List Table 4 Accent 3" w:uiPriority="49"/>
+    <w:lsdException w:name="List Table 5 Dark Accent 3" w:uiPriority="50"/>
+    <w:lsdException w:name="List Table 6 Colorful Accent 3" w:uiPriority="51"/>
+    <w:lsdException w:name="List Table 7 Colorful Accent 3" w:uiPriority="52"/>
+    <w:lsdException w:name="List Table 1 Light Accent 4" w:uiPriority="46"/>
+    <w:lsdException w:name="List Table 2 Accent 4" w:uiPriority="47"/>
+    <w:lsdException w:name="List Table 3 Accent 4" w:uiPriority="48"/>
+    <w:lsdException w:name="List Table 4 Accent 4" w:uiPriority="49"/>
+    <w:lsdException w:name="List Table 5 Dark Accent 4" w:uiPriority="50"/>
+    <w:lsdException w:name="List Table 6 Colorful Accent 4" w:uiPriority="51"/>
+    <w:lsdException w:name="List Table 7 Colorful Accent 4" w:uiPriority="52"/>
+    <w:lsdException w:name="List Table 1 Light Accent 5" w:uiPriority="46"/>
+    <w:lsdException w:name="List Table 2 Accent 5" w:uiPriority="47"/>
+    <w:lsdException w:name="List Table 3 Accent 5" w:uiPriority="48"/>
+    <w:lsdException w:name="List Table 4 Accent 5" w:uiPriority="49"/>
+    <w:lsdException w:name="List Table 5 Dark Accent 5" w:uiPriority="50"/>
+    <w:lsdException w:name="List Table 6 Colorful Accent 5" w:uiPriority="51"/>
+    <w:lsdException w:name="List Table 7 Colorful Accent 5" w:uiPriority="52"/>
+    <w:lsdException w:name="List Table 1 Light Accent 6" w:uiPriority="46"/>
+    <w:lsdException w:name="List Table 2 Accent 6" w:uiPriority="47"/>
+    <w:lsdException w:name="List Table 3 Accent 6" w:uiPriority="48"/>
+    <w:lsdException w:name="List Table 4 Accent 6" w:uiPriority="49"/>
+    <w:lsdException w:name="List Table 5 Dark Accent 6" w:uiPriority="50"/>
+    <w:lsdException w:name="List Table 6 Colorful Accent 6" w:uiPriority="51"/>
+    <w:lsdException w:name="List Table 7 Colorful Accent 6" w:uiPriority="52"/>
+    <w:lsdException w:name="Mention" w:semiHidden="1" w:unhideWhenUsed="1"/>
+    <w:lsdException w:name="Smart Hyperlink" w:semiHidden="1" w:unhideWhenUsed="1"/>
+    <w:lsdException w:name="Hashtag" w:semiHidden="1" w:unhideWhenUsed="1"/>
+    <w:lsdException w:name="Unresolved Mention" w:semiHidden="1" w:unhideWhenUsed="1"/>
+    <w:lsdException w:name="Smart Link" w:semiHidden="1" w:unhideWhenUsed="1"/>
+  </w:latentStyles>
+  <w:style w:type="paragraph" w:default="1" w:styleId="Normal">
+    <w:name w:val="Normal"/>
+    <w:qFormat/>
+  </w:style>
+  <w:style w:type="character" w:default="1" w:styleId="DefaultParagraphFont">
+    <w:name w:val="Default Paragraph Font"/>
+    <w:uiPriority w:val="1"/>
+    <w:semiHidden/>
+    <w:unhideWhenUsed/>
+  </w:style>
+  <w:style w:type="table" w:default="1" w:styleId="TableNormal">
+    <w:name w:val="Normal Table"/>
+    <w:uiPriority w:val="99"/>
+    <w:semiHidden/>
+    <w:unhideWhenUsed/>
+    <w:tblPr>
+      <w:tblInd w:w="0" w:type="dxa"/>
+      <w:tblCellMar>
+        <w:top w:w="0" w:type="dxa"/>
+        <w:left w:w="108" w:type="dxa"/>
+        <w:bottom w:w="0" w:type="dxa"/>
+        <w:right w:w="108" w:type="dxa"/>
+      </w:tblCellMar>
+    </w:tblPr>
+  </w:style>
+  <w:style w:type="numbering" w:default="1" w:styleId="NoList">
+    <w:name w:val="No List"/>
+    <w:uiPriority w:val="99"/>
+    <w:semiHidden/>
+    <w:unhideWhenUsed/>
+  </w:style>
+  <w:style w:type="character" w:styleId="PlaceholderText">
+    <w:name w:val="Placeholder Text"/>
+    <w:basedOn w:val="DefaultParagraphFont"/>
+    <w:uiPriority w:val="99"/>
+    <w:semiHidden/>
+    <w:rsid w:val="00963DEB"/>
+    <w:rPr>
+      <w:color w:val="808080"/>
+    </w:rPr>
+  </w:style>
+  <w:style w:type="paragraph" w:customStyle="1" w:styleId="91C30DAD9F694DBFA5F24DC2F6140491">
+    <w:name w:val="91C30DAD9F694DBFA5F24DC2F6140491"/>
+    <w:rsid w:val="00963DEB"/>
+  </w:style>
+  <w:style w:type="paragraph" w:customStyle="1" w:styleId="C5D9B19CE7C24C1B84A38E7C4CC223D4">
+    <w:name w:val="C5D9B19CE7C24C1B84A38E7C4CC223D4"/>
+    <w:rsid w:val="00963DEB"/>
+  </w:style>
+  <w:style w:type="paragraph" w:customStyle="1" w:styleId="14631CBB8D224C8A91047FAD0D1F4AAD">
+    <w:name w:val="14631CBB8D224C8A91047FAD0D1F4AAD"/>
+    <w:rsid w:val="00963DEB"/>
+  </w:style>
+  <w:style w:type="paragraph" w:customStyle="1" w:styleId="D8AF0A4FF8A44E9BA310ABBCC0EB551F">
+    <w:name w:val="D8AF0A4FF8A44E9BA310ABBCC0EB551F"/>
+    <w:rsid w:val="00963DEB"/>
+  </w:style>
+  <w:style w:type="paragraph" w:customStyle="1" w:styleId="38271238DEF4453ABC6B1879F1961F15">
+    <w:name w:val="38271238DEF4453ABC6B1879F1961F15"/>
+    <w:rsid w:val="00963DEB"/>
+  </w:style>
+</w:styles>
+</file>
+
+<file path=word/glossary/webSettings.xml><?xml version="1.0" encoding="utf-8"?>
+<w:webSettings xmlns:mc="http://schemas.openxmlformats.org/markup-compatibility/2006" xmlns:r="http://schemas.openxmlformats.org/officeDocument/2006/relationships" xmlns:w="http://schemas.openxmlformats.org/wordprocessingml/2006/main" xmlns:w14="http://schemas.microsoft.com/office/word/2010/wordml" xmlns:w15="http://schemas.microsoft.com/office/word/2012/wordml" xmlns:w16cex="http://schemas.microsoft.com/office/word/2018/wordml/cex" xmlns:w16cid="http://schemas.microsoft.com/office/word/2016/wordml/cid" xmlns:w16="http://schemas.microsoft.com/office/word/2018/wordml" xmlns:w16sdtdh="http://schemas.microsoft.com/office/word/2020/wordml/sdtdatahash" xmlns:w16se="http://schemas.microsoft.com/office/word/2015/wordml/symex" mc:Ignorable="w14 w15 w16se w16cid w16 w16cex w16sdtdh">
+  <w:optimizeForBrowser/>
+  <w:allowPNG/>
+</w:webSettings>
+</file>
+
 <file path=word/theme/theme1.xml><?xml version="1.0" encoding="utf-8"?>
 <a:theme xmlns:a="http://schemas.openxmlformats.org/drawingml/2006/main" name="Office Theme">
   <a:themeElements>
@@ -1993,13 +3009,81 @@
 </file>
 
 <file path=customXml/item1.xml><?xml version="1.0" encoding="utf-8"?>
+<questionnaire xmlns:xsd="http://www.w3.org/2001/XMLSchema" xmlns:xsi="http://www.w3.org/2001/XMLSchema-instance" xmlns="http://opendope.org/questions">
+  <topics/>
+  <questions/>
+</questionnaire>
+</file>
+
+<file path=customXml/item2.xml><?xml version="1.0" encoding="utf-8"?>
+<xpaths xmlns:xsd="http://www.w3.org/2001/XMLSchema" xmlns:xsi="http://www.w3.org/2001/XMLSchema-instance" xmlns="http://opendope.org/xpaths"/>
+</file>
+
+<file path=customXml/item3.xml><?xml version="1.0" encoding="utf-8"?>
+<components xmlns:xsd="http://www.w3.org/2001/XMLSchema" xmlns:xsi="http://www.w3.org/2001/XMLSchema-instance" xmlns="http://opendope.org/components"/>
+</file>
+
+<file path=customXml/item4.xml><?xml version="1.0" encoding="utf-8"?>
+<conditions xmlns:xsd="http://www.w3.org/2001/XMLSchema" xmlns:xsi="http://www.w3.org/2001/XMLSchema-instance" xmlns="http://opendope.org/conditions"/>
+</file>
+
+<file path=customXml/item5.xml><?xml version="1.0" encoding="utf-8"?>
 <b:Sources xmlns:b="http://schemas.openxmlformats.org/officeDocument/2006/bibliography" xmlns="http://schemas.openxmlformats.org/officeDocument/2006/bibliography" SelectedStyle="\APASixthEditionOfficeOnline.xsl" StyleName="APA" Version="6"/>
 </file>
 
+<file path=customXml/item6.xml><?xml version="1.0" encoding="utf-8"?>
+<answers xmlns:xsd="http://www.w3.org/2001/XMLSchema" xmlns:xsi="http://www.w3.org/2001/XMLSchema-instance" xmlns="http://opendope.org/answers"/>
+</file>
+
 <file path=customXml/itemProps1.xml><?xml version="1.0" encoding="utf-8"?>
+<ds:datastoreItem xmlns:ds="http://schemas.openxmlformats.org/officeDocument/2006/customXml" ds:itemID="{BC16FFE2-24FA-4167-AA72-14CEA4290284}">
+  <ds:schemaRefs>
+    <ds:schemaRef ds:uri="http://www.w3.org/2001/XMLSchema"/>
+    <ds:schemaRef ds:uri="http://opendope.org/questions"/>
+  </ds:schemaRefs>
+</ds:datastoreItem>
+</file>
+
+<file path=customXml/itemProps2.xml><?xml version="1.0" encoding="utf-8"?>
+<ds:datastoreItem xmlns:ds="http://schemas.openxmlformats.org/officeDocument/2006/customXml" ds:itemID="{B67215FB-2D25-451F-A290-459CC7654001}">
+  <ds:schemaRefs>
+    <ds:schemaRef ds:uri="http://www.w3.org/2001/XMLSchema"/>
+    <ds:schemaRef ds:uri="http://opendope.org/xpaths"/>
+  </ds:schemaRefs>
+</ds:datastoreItem>
+</file>
+
+<file path=customXml/itemProps3.xml><?xml version="1.0" encoding="utf-8"?>
+<ds:datastoreItem xmlns:ds="http://schemas.openxmlformats.org/officeDocument/2006/customXml" ds:itemID="{A4B5AE73-CF34-4A87-A008-99ED27B52BCE}">
+  <ds:schemaRefs>
+    <ds:schemaRef ds:uri="http://www.w3.org/2001/XMLSchema"/>
+    <ds:schemaRef ds:uri="http://opendope.org/components"/>
+  </ds:schemaRefs>
+</ds:datastoreItem>
+</file>
+
+<file path=customXml/itemProps4.xml><?xml version="1.0" encoding="utf-8"?>
+<ds:datastoreItem xmlns:ds="http://schemas.openxmlformats.org/officeDocument/2006/customXml" ds:itemID="{F8737AA2-8593-446F-932F-9DC0D49CA5BB}">
+  <ds:schemaRefs>
+    <ds:schemaRef ds:uri="http://www.w3.org/2001/XMLSchema"/>
+    <ds:schemaRef ds:uri="http://opendope.org/conditions"/>
+  </ds:schemaRefs>
+</ds:datastoreItem>
+</file>
+
+<file path=customXml/itemProps5.xml><?xml version="1.0" encoding="utf-8"?>
 <ds:datastoreItem xmlns:ds="http://schemas.openxmlformats.org/officeDocument/2006/customXml" ds:itemID="{229D4F84-2F1C-4DE6-9DB8-2337A405AB15}">
   <ds:schemaRefs>
     <ds:schemaRef ds:uri="http://schemas.openxmlformats.org/officeDocument/2006/bibliography"/>
   </ds:schemaRefs>
 </ds:datastoreItem>
+</file>
+
+<file path=customXml/itemProps6.xml><?xml version="1.0" encoding="utf-8"?>
+<ds:datastoreItem xmlns:ds="http://schemas.openxmlformats.org/officeDocument/2006/customXml" ds:itemID="{E9BA6459-7168-4EF2-A054-80644CC4991E}">
+  <ds:schemaRefs>
+    <ds:schemaRef ds:uri="http://www.w3.org/2001/XMLSchema"/>
+    <ds:schemaRef ds:uri="http://opendope.org/answers"/>
+  </ds:schemaRefs>
+</ds:datastoreItem>
 </file>
</xml_diff>